<commit_message>
Add all changes from TSTool 10.27.00.
</commit_message>
<xml_diff>
--- a/doc/UserManual/Word/60_Command_CopyTable.docx
+++ b/doc/UserManual/Word/60_Command_CopyTable.docx
@@ -13,15 +13,19 @@
       <w:r>
         <w:t xml:space="preserve"> </w:t>
       </w:r>
+      <w:proofErr w:type="spellStart"/>
+      <w:proofErr w:type="gramStart"/>
       <w:r>
         <w:t>Copy</w:t>
       </w:r>
       <w:r>
         <w:t>Table</w:t>
       </w:r>
+      <w:proofErr w:type="spellEnd"/>
       <w:r>
         <w:t>()</w:t>
       </w:r>
+      <w:proofErr w:type="gramEnd"/>
     </w:p>
     <w:p>
       <w:pPr>
@@ -72,13 +76,16 @@
         <w:t>-</w:t>
       </w:r>
       <w:r>
-        <w:t>11</w:t>
+        <w:t>1</w:t>
+      </w:r>
+      <w:r>
+        <w:t>2</w:t>
       </w:r>
       <w:r>
         <w:t>-</w:t>
       </w:r>
       <w:r>
-        <w:t>25</w:t>
+        <w:t>10</w:t>
       </w:r>
     </w:p>
     <w:p>
@@ -98,6 +105,8 @@
       <w:r>
         <w:t xml:space="preserve">The </w:t>
       </w:r>
+      <w:proofErr w:type="spellStart"/>
+      <w:proofErr w:type="gramStart"/>
       <w:r>
         <w:rPr>
           <w:rStyle w:val="RTiSWDocLiteralText"/>
@@ -110,23 +119,47 @@
         </w:rPr>
         <w:t>able</w:t>
       </w:r>
+      <w:proofErr w:type="spellEnd"/>
       <w:r>
         <w:rPr>
           <w:rStyle w:val="RTiSWDocLiteralText"/>
         </w:rPr>
-        <w:t>()</w:t>
-      </w:r>
-      <w:r>
-        <w:t xml:space="preserve"> command </w:t>
-      </w:r>
-      <w:r>
-        <w:t xml:space="preserve">copies all or a subset of the columns from one table to create a new table.  For example, this is useful to create one-column lists that can be used to expand template files with the </w:t>
-      </w:r>
+        <w:t>(</w:t>
+      </w:r>
+      <w:proofErr w:type="gramEnd"/>
       <w:r>
         <w:rPr>
           <w:rStyle w:val="RTiSWDocLiteralText"/>
         </w:rPr>
-        <w:t>ExpandTemplateFile()</w:t>
+        <w:t>)</w:t>
+      </w:r>
+      <w:r>
+        <w:t xml:space="preserve"> command </w:t>
+      </w:r>
+      <w:r>
+        <w:t xml:space="preserve">copies all or a subset of the columns from one table to create a new table.  For example, this is useful to create one-column lists that can be used to expand template files with the </w:t>
+      </w:r>
+      <w:proofErr w:type="spellStart"/>
+      <w:proofErr w:type="gramStart"/>
+      <w:r>
+        <w:rPr>
+          <w:rStyle w:val="RTiSWDocLiteralText"/>
+        </w:rPr>
+        <w:t>ExpandTemplateFile</w:t>
+      </w:r>
+      <w:proofErr w:type="spellEnd"/>
+      <w:r>
+        <w:rPr>
+          <w:rStyle w:val="RTiSWDocLiteralText"/>
+        </w:rPr>
+        <w:t>(</w:t>
+      </w:r>
+      <w:proofErr w:type="gramEnd"/>
+      <w:r>
+        <w:rPr>
+          <w:rStyle w:val="RTiSWDocLiteralText"/>
+        </w:rPr>
+        <w:t>)</w:t>
       </w:r>
       <w:r>
         <w:t xml:space="preserve"> command</w:t>
@@ -156,12 +189,14 @@
       <w:r>
         <w:t xml:space="preserve"> (in this case illustrating how values in a column named </w:t>
       </w:r>
+      <w:proofErr w:type="spellStart"/>
       <w:r>
         <w:rPr>
           <w:rStyle w:val="RTiSWDocLiteralText"/>
         </w:rPr>
         <w:t>LocationID</w:t>
       </w:r>
+      <w:proofErr w:type="spellEnd"/>
       <w:r>
         <w:t xml:space="preserve"> are </w:t>
       </w:r>
@@ -197,9 +232,9 @@
         </w:rPr>
         <w:drawing>
           <wp:inline distT="0" distB="0" distL="0" distR="0">
-            <wp:extent cx="5934075" cy="3533775"/>
-            <wp:effectExtent l="0" t="0" r="9525" b="9525"/>
-            <wp:docPr id="1" name="Picture 1" descr="command_CopyTable"/>
+            <wp:extent cx="5943600" cy="3719195"/>
+            <wp:effectExtent l="0" t="0" r="0" b="0"/>
+            <wp:docPr id="2" name="Picture 2"/>
             <wp:cNvGraphicFramePr>
               <a:graphicFrameLocks xmlns:a="http://schemas.openxmlformats.org/drawingml/2006/main" noChangeAspect="1"/>
             </wp:cNvGraphicFramePr>
@@ -207,10 +242,8 @@
               <a:graphicData uri="http://schemas.openxmlformats.org/drawingml/2006/picture">
                 <pic:pic xmlns:pic="http://schemas.openxmlformats.org/drawingml/2006/picture">
                   <pic:nvPicPr>
-                    <pic:cNvPr id="0" name="Picture 1" descr="command_CopyTable"/>
-                    <pic:cNvPicPr>
-                      <a:picLocks noChangeAspect="1" noChangeArrowheads="1"/>
-                    </pic:cNvPicPr>
+                    <pic:cNvPr id="2" name="command_CopyTable.png"/>
+                    <pic:cNvPicPr/>
                   </pic:nvPicPr>
                   <pic:blipFill>
                     <a:blip r:embed="rId7">
@@ -220,23 +253,18 @@
                         </a:ext>
                       </a:extLst>
                     </a:blip>
-                    <a:srcRect/>
                     <a:stretch>
                       <a:fillRect/>
                     </a:stretch>
                   </pic:blipFill>
-                  <pic:spPr bwMode="auto">
+                  <pic:spPr>
                     <a:xfrm>
                       <a:off x="0" y="0"/>
-                      <a:ext cx="5934075" cy="3533775"/>
+                      <a:ext cx="5943600" cy="3719195"/>
                     </a:xfrm>
                     <a:prstGeom prst="rect">
                       <a:avLst/>
                     </a:prstGeom>
-                    <a:noFill/>
-                    <a:ln>
-                      <a:noFill/>
-                    </a:ln>
                   </pic:spPr>
                 </pic:pic>
               </a:graphicData>
@@ -249,25 +277,34 @@
       <w:pPr>
         <w:pStyle w:val="RTiSWDocNote"/>
       </w:pPr>
+      <w:proofErr w:type="spellStart"/>
       <w:r>
         <w:t>Copy</w:t>
       </w:r>
       <w:r>
         <w:t>Table</w:t>
       </w:r>
+      <w:proofErr w:type="spellEnd"/>
     </w:p>
     <w:p>
       <w:pPr>
         <w:pStyle w:val="RTiSWDocFigureTableTitle"/>
       </w:pPr>
+      <w:proofErr w:type="spellStart"/>
+      <w:proofErr w:type="gramStart"/>
       <w:r>
         <w:t>Copy</w:t>
       </w:r>
       <w:r>
         <w:t>Table</w:t>
       </w:r>
-      <w:r>
-        <w:t>() Command Editor</w:t>
+      <w:proofErr w:type="spellEnd"/>
+      <w:r>
+        <w:t>(</w:t>
+      </w:r>
+      <w:proofErr w:type="gramEnd"/>
+      <w:r>
+        <w:t>) Command Editor</w:t>
       </w:r>
     </w:p>
     <w:p>
@@ -280,11 +317,9 @@
       <w:bookmarkStart w:id="0" w:name="replaceValue"/>
     </w:p>
     <w:p>
-      <w:r>
-        <w:br w:type="page"/>
-      </w:r>
-      <w:r>
-        <w:lastRenderedPageBreak/>
+      <w:bookmarkStart w:id="1" w:name="_GoBack"/>
+      <w:bookmarkEnd w:id="1"/>
+      <w:r>
         <w:t>The command syntax is as follows:</w:t>
       </w:r>
     </w:p>
@@ -296,6 +331,8 @@
           <w:rStyle w:val="RTiSWDocLiteralText"/>
         </w:rPr>
       </w:pPr>
+      <w:proofErr w:type="spellStart"/>
+      <w:proofErr w:type="gramStart"/>
       <w:r>
         <w:rPr>
           <w:rStyle w:val="RTiSWDocLiteralText"/>
@@ -308,12 +345,14 @@
         </w:rPr>
         <w:t>Table</w:t>
       </w:r>
+      <w:proofErr w:type="spellEnd"/>
       <w:r>
         <w:rPr>
           <w:rStyle w:val="RTiSWDocLiteralText"/>
         </w:rPr>
         <w:t>(</w:t>
       </w:r>
+      <w:proofErr w:type="gramEnd"/>
       <w:r>
         <w:rPr>
           <w:rStyle w:val="RTiSWDocLiteralText"/>
@@ -353,16 +392,10 @@
       </w:tblPr>
       <w:tblGrid>
         <w:gridCol w:w="2197"/>
-        <w:gridCol w:w="5170"/>
-        <w:gridCol w:w="2209"/>
+        <w:gridCol w:w="5045"/>
+        <w:gridCol w:w="2108"/>
       </w:tblGrid>
       <w:tr>
-        <w:tblPrEx>
-          <w:tblCellMar>
-            <w:top w:w="0" w:type="dxa"/>
-            <w:bottom w:w="0" w:type="dxa"/>
-          </w:tblCellMar>
-        </w:tblPrEx>
         <w:trPr>
           <w:tblHeader/>
           <w:jc w:val="center"/>
@@ -411,12 +444,6 @@
         </w:tc>
       </w:tr>
       <w:tr>
-        <w:tblPrEx>
-          <w:tblCellMar>
-            <w:top w:w="0" w:type="dxa"/>
-            <w:bottom w:w="0" w:type="dxa"/>
-          </w:tblCellMar>
-        </w:tblPrEx>
         <w:trPr>
           <w:jc w:val="center"/>
         </w:trPr>
@@ -430,12 +457,14 @@
                 <w:rStyle w:val="RTiSWDocLiteralText"/>
               </w:rPr>
             </w:pPr>
+            <w:proofErr w:type="spellStart"/>
             <w:r>
               <w:rPr>
                 <w:rStyle w:val="RTiSWDocLiteralText"/>
               </w:rPr>
               <w:t>TableID</w:t>
             </w:r>
+            <w:proofErr w:type="spellEnd"/>
           </w:p>
         </w:tc>
         <w:tc>
@@ -472,12 +501,6 @@
         </w:tc>
       </w:tr>
       <w:tr>
-        <w:tblPrEx>
-          <w:tblCellMar>
-            <w:top w:w="0" w:type="dxa"/>
-            <w:bottom w:w="0" w:type="dxa"/>
-          </w:tblCellMar>
-        </w:tblPrEx>
         <w:trPr>
           <w:jc w:val="center"/>
         </w:trPr>
@@ -491,12 +514,14 @@
                 <w:rStyle w:val="RTiSWDocLiteralText"/>
               </w:rPr>
             </w:pPr>
+            <w:proofErr w:type="spellStart"/>
             <w:r>
               <w:rPr>
                 <w:rStyle w:val="RTiSWDocLiteralText"/>
               </w:rPr>
               <w:t>NewTableID</w:t>
             </w:r>
+            <w:proofErr w:type="spellEnd"/>
           </w:p>
         </w:tc>
         <w:tc>
@@ -521,12 +546,6 @@
         </w:tc>
       </w:tr>
       <w:tr>
-        <w:tblPrEx>
-          <w:tblCellMar>
-            <w:top w:w="0" w:type="dxa"/>
-            <w:bottom w:w="0" w:type="dxa"/>
-          </w:tblCellMar>
-        </w:tblPrEx>
         <w:trPr>
           <w:jc w:val="center"/>
         </w:trPr>
@@ -540,12 +559,15 @@
                 <w:rStyle w:val="RTiSWDocLiteralText"/>
               </w:rPr>
             </w:pPr>
-            <w:r>
-              <w:rPr>
-                <w:rStyle w:val="RTiSWDocLiteralText"/>
-              </w:rPr>
+            <w:proofErr w:type="spellStart"/>
+            <w:r>
+              <w:rPr>
+                <w:rStyle w:val="RTiSWDocLiteralText"/>
+              </w:rPr>
+              <w:lastRenderedPageBreak/>
               <w:t>IncludeColumns</w:t>
             </w:r>
+            <w:proofErr w:type="spellEnd"/>
           </w:p>
         </w:tc>
         <w:tc>
@@ -578,12 +600,6 @@
         </w:tc>
       </w:tr>
       <w:tr>
-        <w:tblPrEx>
-          <w:tblCellMar>
-            <w:top w:w="0" w:type="dxa"/>
-            <w:bottom w:w="0" w:type="dxa"/>
-          </w:tblCellMar>
-        </w:tblPrEx>
         <w:trPr>
           <w:jc w:val="center"/>
         </w:trPr>
@@ -597,12 +613,14 @@
                 <w:rStyle w:val="RTiSWDocLiteralText"/>
               </w:rPr>
             </w:pPr>
+            <w:proofErr w:type="spellStart"/>
             <w:r>
               <w:rPr>
                 <w:rStyle w:val="RTiSWDocLiteralText"/>
               </w:rPr>
               <w:t>DistinctColumns</w:t>
             </w:r>
+            <w:proofErr w:type="spellEnd"/>
           </w:p>
         </w:tc>
         <w:tc>
@@ -712,12 +730,14 @@
             <w:r>
               <w:t xml:space="preserve">, </w:t>
             </w:r>
+            <w:proofErr w:type="gramStart"/>
             <w:r>
               <w:rPr>
                 <w:rStyle w:val="RTiSWDocLiteralText"/>
               </w:rPr>
               <w:t>C</w:t>
             </w:r>
+            <w:proofErr w:type="gramEnd"/>
             <w:r>
               <w:t xml:space="preserve">. </w:t>
             </w:r>
@@ -746,21 +766,31 @@
             <w:r>
               <w:t xml:space="preserve">If only the </w:t>
             </w:r>
-            <w:r>
-              <w:rPr>
-                <w:rStyle w:val="RTiSWDocLiteralText"/>
-              </w:rPr>
-              <w:t xml:space="preserve">DistinctColumns </w:t>
+            <w:proofErr w:type="spellStart"/>
+            <w:r>
+              <w:rPr>
+                <w:rStyle w:val="RTiSWDocLiteralText"/>
+              </w:rPr>
+              <w:t>DistinctColumns</w:t>
+            </w:r>
+            <w:proofErr w:type="spellEnd"/>
+            <w:r>
+              <w:rPr>
+                <w:rStyle w:val="RTiSWDocLiteralText"/>
+              </w:rPr>
+              <w:t xml:space="preserve"> </w:t>
             </w:r>
             <w:r>
               <w:t xml:space="preserve">are to be in the copy, specify the columns with </w:t>
             </w:r>
+            <w:proofErr w:type="spellStart"/>
             <w:r>
               <w:rPr>
                 <w:rStyle w:val="RTiSWDocLiteralText"/>
               </w:rPr>
               <w:t>IncludeColumns</w:t>
             </w:r>
+            <w:proofErr w:type="spellEnd"/>
             <w:r>
               <w:t>.</w:t>
             </w:r>
@@ -775,21 +805,25 @@
             <w:r>
               <w:t xml:space="preserve">If columns other than </w:t>
             </w:r>
+            <w:proofErr w:type="spellStart"/>
             <w:r>
               <w:rPr>
                 <w:rStyle w:val="RTiSWDocLiteralText"/>
               </w:rPr>
               <w:t>DistinctColumns</w:t>
             </w:r>
+            <w:proofErr w:type="spellEnd"/>
             <w:r>
               <w:t xml:space="preserve"> are in </w:t>
             </w:r>
+            <w:proofErr w:type="spellStart"/>
             <w:r>
               <w:rPr>
                 <w:rStyle w:val="RTiSWDocLiteralText"/>
               </w:rPr>
               <w:t>IncludeColumns</w:t>
             </w:r>
+            <w:proofErr w:type="spellEnd"/>
             <w:r>
               <w:t>, then the distinct row will be output.</w:t>
             </w:r>
@@ -802,23 +836,35 @@
               </w:numPr>
             </w:pPr>
             <w:r>
-              <w:t xml:space="preserve">Prior to TSTool 10.26.00, </w:t>
-            </w:r>
+              <w:t xml:space="preserve">Prior to </w:t>
+            </w:r>
+            <w:proofErr w:type="spellStart"/>
+            <w:r>
+              <w:t>TSTool</w:t>
+            </w:r>
+            <w:proofErr w:type="spellEnd"/>
+            <w:r>
+              <w:t xml:space="preserve"> 10.26.00, </w:t>
+            </w:r>
+            <w:proofErr w:type="spellStart"/>
             <w:r>
               <w:rPr>
                 <w:rStyle w:val="RTiSWDocLiteralText"/>
               </w:rPr>
               <w:t>DistinctColumns</w:t>
             </w:r>
+            <w:proofErr w:type="spellEnd"/>
             <w:r>
               <w:t xml:space="preserve"> would override </w:t>
             </w:r>
+            <w:proofErr w:type="spellStart"/>
             <w:r>
               <w:rPr>
                 <w:rStyle w:val="RTiSWDocLiteralText"/>
               </w:rPr>
               <w:t>IncludeColumns</w:t>
             </w:r>
+            <w:proofErr w:type="spellEnd"/>
             <w:r>
               <w:t>.</w:t>
             </w:r>
@@ -847,12 +893,6 @@
         </w:tc>
       </w:tr>
       <w:tr>
-        <w:tblPrEx>
-          <w:tblCellMar>
-            <w:top w:w="0" w:type="dxa"/>
-            <w:bottom w:w="0" w:type="dxa"/>
-          </w:tblCellMar>
-        </w:tblPrEx>
         <w:trPr>
           <w:jc w:val="center"/>
         </w:trPr>
@@ -866,12 +906,14 @@
                 <w:rStyle w:val="RTiSWDocLiteralText"/>
               </w:rPr>
             </w:pPr>
+            <w:proofErr w:type="spellStart"/>
             <w:r>
               <w:rPr>
                 <w:rStyle w:val="RTiSWDocLiteralText"/>
               </w:rPr>
               <w:t>ColumnMap</w:t>
             </w:r>
+            <w:proofErr w:type="spellEnd"/>
           </w:p>
         </w:tc>
         <w:tc>
@@ -898,8 +940,6 @@
               </w:rPr>
               <w:t>OriginalColumn1:NewColumn1, OriginalColumn2:NewColumn2</w:t>
             </w:r>
-            <w:bookmarkStart w:id="1" w:name="_GoBack"/>
-            <w:bookmarkEnd w:id="1"/>
           </w:p>
         </w:tc>
         <w:tc>
@@ -917,12 +957,6 @@
         </w:tc>
       </w:tr>
       <w:tr>
-        <w:tblPrEx>
-          <w:tblCellMar>
-            <w:top w:w="0" w:type="dxa"/>
-            <w:bottom w:w="0" w:type="dxa"/>
-          </w:tblCellMar>
-        </w:tblPrEx>
         <w:trPr>
           <w:jc w:val="center"/>
         </w:trPr>
@@ -936,12 +970,14 @@
                 <w:rStyle w:val="RTiSWDocLiteralText"/>
               </w:rPr>
             </w:pPr>
+            <w:proofErr w:type="spellStart"/>
             <w:r>
               <w:rPr>
                 <w:rStyle w:val="RTiSWDocLiteralText"/>
               </w:rPr>
               <w:t>ColumnFilters</w:t>
             </w:r>
+            <w:proofErr w:type="spellEnd"/>
           </w:p>
         </w:tc>
         <w:tc>
@@ -1038,6 +1074,85 @@
               <w:t>No filtering.</w:t>
             </w:r>
           </w:p>
+        </w:tc>
+      </w:tr>
+      <w:tr>
+        <w:trPr>
+          <w:jc w:val="center"/>
+        </w:trPr>
+        <w:tc>
+          <w:tcPr>
+            <w:tcW w:w="2065" w:type="dxa"/>
+          </w:tcPr>
+          <w:p>
+            <w:pPr>
+              <w:rPr>
+                <w:rStyle w:val="RTiSWDocLiteralText"/>
+              </w:rPr>
+            </w:pPr>
+            <w:proofErr w:type="spellStart"/>
+            <w:r>
+              <w:rPr>
+                <w:rStyle w:val="RTiSWDocLiteralText"/>
+              </w:rPr>
+              <w:t>RowCount</w:t>
+            </w:r>
+            <w:proofErr w:type="spellEnd"/>
+          </w:p>
+          <w:p>
+            <w:pPr>
+              <w:rPr>
+                <w:rStyle w:val="RTiSWDocLiteralText"/>
+              </w:rPr>
+            </w:pPr>
+            <w:r>
+              <w:rPr>
+                <w:rStyle w:val="RTiSWDocLiteralText"/>
+              </w:rPr>
+              <w:t>Property</w:t>
+            </w:r>
+          </w:p>
+        </w:tc>
+        <w:tc>
+          <w:tcPr>
+            <w:tcW w:w="5243" w:type="dxa"/>
+          </w:tcPr>
+          <w:p>
+            <w:r>
+              <w:t xml:space="preserve">The row count for the copy will be set as a processor property.  This is useful for error-checks (e.g., check that number of time series read with </w:t>
+            </w:r>
+            <w:proofErr w:type="spellStart"/>
+            <w:proofErr w:type="gramStart"/>
+            <w:r>
+              <w:rPr>
+                <w:rStyle w:val="RTiSWDocLiteralText"/>
+              </w:rPr>
+              <w:t>ReadTimeSeriesList</w:t>
+            </w:r>
+            <w:proofErr w:type="spellEnd"/>
+            <w:r>
+              <w:rPr>
+                <w:rStyle w:val="RTiSWDocLiteralText"/>
+              </w:rPr>
+              <w:t>(</w:t>
+            </w:r>
+            <w:proofErr w:type="gramEnd"/>
+            <w:r>
+              <w:rPr>
+                <w:rStyle w:val="RTiSWDocLiteralText"/>
+              </w:rPr>
+              <w:t>)</w:t>
+            </w:r>
+            <w:r>
+              <w:t xml:space="preserve"> matches the expected count.</w:t>
+            </w:r>
+          </w:p>
+        </w:tc>
+        <w:tc>
+          <w:tcPr>
+            <w:tcW w:w="2268" w:type="dxa"/>
+          </w:tcPr>
+          <w:p/>
         </w:tc>
       </w:tr>
       <w:bookmarkEnd w:id="0"/>
@@ -1098,14 +1213,21 @@
     <w:r>
       <w:t xml:space="preserve"> </w:t>
     </w:r>
+    <w:proofErr w:type="spellStart"/>
+    <w:proofErr w:type="gramStart"/>
     <w:r>
       <w:t>Copy</w:t>
     </w:r>
     <w:r>
       <w:t>Table</w:t>
     </w:r>
-    <w:r>
-      <w:t xml:space="preserve">() - </w:t>
+    <w:proofErr w:type="spellEnd"/>
+    <w:r>
+      <w:t>(</w:t>
+    </w:r>
+    <w:proofErr w:type="gramEnd"/>
+    <w:r>
+      <w:t xml:space="preserve">) - </w:t>
     </w:r>
     <w:r>
       <w:fldChar w:fldCharType="begin"/>
@@ -1144,8 +1266,13 @@
     <w:r>
       <w:t xml:space="preserve">Command Reference – </w:t>
     </w:r>
-    <w:r>
-      <w:t xml:space="preserve">TimeSeriesToTable </w:t>
+    <w:proofErr w:type="spellStart"/>
+    <w:r>
+      <w:t>TimeSeriesToTable</w:t>
+    </w:r>
+    <w:proofErr w:type="spellEnd"/>
+    <w:r>
+      <w:t xml:space="preserve"> </w:t>
     </w:r>
     <w:r>
       <w:t xml:space="preserve">() - </w:t>
@@ -1190,11 +1317,16 @@
     <w:r>
       <w:t xml:space="preserve"> </w:t>
     </w:r>
+    <w:proofErr w:type="spellStart"/>
     <w:r>
       <w:t>Copy</w:t>
     </w:r>
     <w:r>
-      <w:t xml:space="preserve">Table </w:t>
+      <w:t>Table</w:t>
+    </w:r>
+    <w:proofErr w:type="spellEnd"/>
+    <w:r>
+      <w:t xml:space="preserve"> </w:t>
     </w:r>
     <w:r>
       <w:t xml:space="preserve">() - </w:t>
@@ -1246,21 +1378,35 @@
     <w:pPr>
       <w:pStyle w:val="RTiSWDocHeader"/>
     </w:pPr>
+    <w:proofErr w:type="spellStart"/>
+    <w:proofErr w:type="gramStart"/>
     <w:r>
       <w:t>Copy</w:t>
     </w:r>
     <w:r>
       <w:t>Table</w:t>
     </w:r>
-    <w:r>
-      <w:t>() Command</w:t>
+    <w:proofErr w:type="spellEnd"/>
+    <w:r>
+      <w:t>(</w:t>
+    </w:r>
+    <w:proofErr w:type="gramEnd"/>
+    <w:r>
+      <w:t>) Command</w:t>
     </w:r>
     <w:r>
       <w:tab/>
     </w:r>
     <w:r>
       <w:tab/>
-      <w:t>TSTool Documentation</w:t>
+    </w:r>
+    <w:proofErr w:type="spellStart"/>
+    <w:r>
+      <w:t>TSTool</w:t>
+    </w:r>
+    <w:proofErr w:type="spellEnd"/>
+    <w:r>
+      <w:t xml:space="preserve"> Documentation</w:t>
     </w:r>
   </w:p>
 </w:hdr>
@@ -1272,15 +1418,27 @@
     <w:pPr>
       <w:pStyle w:val="RTiSWDocHeader"/>
     </w:pPr>
-    <w:r>
-      <w:t>TSTool Documentation</w:t>
+    <w:proofErr w:type="spellStart"/>
+    <w:r>
+      <w:t>TSTool</w:t>
+    </w:r>
+    <w:proofErr w:type="spellEnd"/>
+    <w:r>
+      <w:t xml:space="preserve"> Documentation</w:t>
     </w:r>
     <w:r>
       <w:tab/>
     </w:r>
     <w:r>
       <w:tab/>
-      <w:t xml:space="preserve">TimeSeriesToTable </w:t>
+    </w:r>
+    <w:proofErr w:type="spellStart"/>
+    <w:r>
+      <w:t>TimeSeriesToTable</w:t>
+    </w:r>
+    <w:proofErr w:type="spellEnd"/>
+    <w:r>
+      <w:t xml:space="preserve"> </w:t>
     </w:r>
     <w:r>
       <w:t>() Command</w:t>
@@ -1737,6 +1895,50 @@
     <w:lsdException w:name="Subtitle" w:qFormat="1"/>
     <w:lsdException w:name="Strong" w:qFormat="1"/>
     <w:lsdException w:name="Emphasis" w:qFormat="1"/>
+    <w:lsdException w:name="Normal Table" w:semiHidden="1" w:unhideWhenUsed="1"/>
+    <w:lsdException w:name="Table Simple 1" w:semiHidden="1" w:unhideWhenUsed="1"/>
+    <w:lsdException w:name="Table Simple 2" w:semiHidden="1" w:unhideWhenUsed="1"/>
+    <w:lsdException w:name="Table Simple 3" w:semiHidden="1" w:unhideWhenUsed="1"/>
+    <w:lsdException w:name="Table Classic 1" w:semiHidden="1" w:unhideWhenUsed="1"/>
+    <w:lsdException w:name="Table Classic 2" w:semiHidden="1" w:unhideWhenUsed="1"/>
+    <w:lsdException w:name="Table Classic 3" w:semiHidden="1" w:unhideWhenUsed="1"/>
+    <w:lsdException w:name="Table Classic 4" w:semiHidden="1" w:unhideWhenUsed="1"/>
+    <w:lsdException w:name="Table Colorful 1" w:semiHidden="1" w:unhideWhenUsed="1"/>
+    <w:lsdException w:name="Table Colorful 2" w:semiHidden="1" w:unhideWhenUsed="1"/>
+    <w:lsdException w:name="Table Colorful 3" w:semiHidden="1" w:unhideWhenUsed="1"/>
+    <w:lsdException w:name="Table Columns 1" w:semiHidden="1" w:unhideWhenUsed="1"/>
+    <w:lsdException w:name="Table Columns 2" w:semiHidden="1" w:unhideWhenUsed="1"/>
+    <w:lsdException w:name="Table Columns 3" w:semiHidden="1" w:unhideWhenUsed="1"/>
+    <w:lsdException w:name="Table Columns 4" w:semiHidden="1" w:unhideWhenUsed="1"/>
+    <w:lsdException w:name="Table Columns 5" w:semiHidden="1" w:unhideWhenUsed="1"/>
+    <w:lsdException w:name="Table Grid 1" w:semiHidden="1" w:unhideWhenUsed="1"/>
+    <w:lsdException w:name="Table Grid 2" w:semiHidden="1" w:unhideWhenUsed="1"/>
+    <w:lsdException w:name="Table Grid 3" w:semiHidden="1" w:unhideWhenUsed="1"/>
+    <w:lsdException w:name="Table Grid 4" w:semiHidden="1" w:unhideWhenUsed="1"/>
+    <w:lsdException w:name="Table Grid 5" w:semiHidden="1" w:unhideWhenUsed="1"/>
+    <w:lsdException w:name="Table Grid 6" w:semiHidden="1" w:unhideWhenUsed="1"/>
+    <w:lsdException w:name="Table Grid 7" w:semiHidden="1" w:unhideWhenUsed="1"/>
+    <w:lsdException w:name="Table Grid 8" w:semiHidden="1" w:unhideWhenUsed="1"/>
+    <w:lsdException w:name="Table List 1" w:semiHidden="1" w:unhideWhenUsed="1"/>
+    <w:lsdException w:name="Table List 2" w:semiHidden="1" w:unhideWhenUsed="1"/>
+    <w:lsdException w:name="Table List 3" w:semiHidden="1" w:unhideWhenUsed="1"/>
+    <w:lsdException w:name="Table List 4" w:semiHidden="1" w:unhideWhenUsed="1"/>
+    <w:lsdException w:name="Table List 5" w:semiHidden="1" w:unhideWhenUsed="1"/>
+    <w:lsdException w:name="Table List 6" w:semiHidden="1" w:unhideWhenUsed="1"/>
+    <w:lsdException w:name="Table List 7" w:semiHidden="1" w:unhideWhenUsed="1"/>
+    <w:lsdException w:name="Table List 8" w:semiHidden="1" w:unhideWhenUsed="1"/>
+    <w:lsdException w:name="Table 3D effects 1" w:semiHidden="1" w:unhideWhenUsed="1"/>
+    <w:lsdException w:name="Table 3D effects 2" w:semiHidden="1" w:unhideWhenUsed="1"/>
+    <w:lsdException w:name="Table 3D effects 3" w:semiHidden="1" w:unhideWhenUsed="1"/>
+    <w:lsdException w:name="Table Contemporary" w:semiHidden="1" w:unhideWhenUsed="1"/>
+    <w:lsdException w:name="Table Elegant" w:semiHidden="1" w:unhideWhenUsed="1"/>
+    <w:lsdException w:name="Table Professional" w:semiHidden="1" w:unhideWhenUsed="1"/>
+    <w:lsdException w:name="Table Subtle 1" w:semiHidden="1" w:unhideWhenUsed="1"/>
+    <w:lsdException w:name="Table Subtle 2" w:semiHidden="1" w:unhideWhenUsed="1"/>
+    <w:lsdException w:name="Table Web 1" w:semiHidden="1" w:unhideWhenUsed="1"/>
+    <w:lsdException w:name="Table Web 2" w:semiHidden="1" w:unhideWhenUsed="1"/>
+    <w:lsdException w:name="Table Web 3" w:semiHidden="1" w:unhideWhenUsed="1"/>
+    <w:lsdException w:name="Table Theme" w:semiHidden="1" w:unhideWhenUsed="1"/>
     <w:lsdException w:name="Placeholder Text" w:semiHidden="1" w:uiPriority="99"/>
     <w:lsdException w:name="No Spacing" w:uiPriority="1" w:qFormat="1"/>
     <w:lsdException w:name="Light Shading" w:uiPriority="60"/>
@@ -2085,11 +2287,15 @@
   </w:style>
   <w:style w:type="character" w:default="1" w:styleId="DefaultParagraphFont">
     <w:name w:val="Default Paragraph Font"/>
+    <w:uiPriority w:val="1"/>
     <w:semiHidden/>
+    <w:unhideWhenUsed/>
   </w:style>
   <w:style w:type="table" w:default="1" w:styleId="TableNormal">
     <w:name w:val="Normal Table"/>
+    <w:uiPriority w:val="99"/>
     <w:semiHidden/>
+    <w:unhideWhenUsed/>
     <w:tblPr>
       <w:tblInd w:w="0" w:type="dxa"/>
       <w:tblCellMar>
@@ -2102,7 +2308,9 @@
   </w:style>
   <w:style w:type="numbering" w:default="1" w:styleId="NoList">
     <w:name w:val="No List"/>
+    <w:uiPriority w:val="99"/>
     <w:semiHidden/>
+    <w:unhideWhenUsed/>
   </w:style>
   <w:style w:type="paragraph" w:customStyle="1" w:styleId="RTiSWDocChapterSubtitle">
     <w:name w:val="RTi SW Doc Chapter Subtitle"/>

</xml_diff>